<commit_message>
Include bin/ in gitignore.
</commit_message>
<xml_diff>
--- a/get course.docx
+++ b/get course.docx
@@ -357,13 +357,8 @@
         <w:pStyle w:val="ListParagraph"/>
         <w:ind w:left="1080"/>
       </w:pPr>
-      <w:proofErr w:type="spellStart"/>
-      <w:r>
-        <w:t>GitKraken</w:t>
-      </w:r>
-      <w:proofErr w:type="spellEnd"/>
-      <w:r>
-        <w:t xml:space="preserve"> Git GUI: </w:t>
+      <w:r>
+        <w:t xml:space="preserve">GitKraken Git GUI: </w:t>
       </w:r>
       <w:hyperlink r:id="rId7" w:history="1">
         <w:r>
@@ -379,13 +374,8 @@
         <w:pStyle w:val="ListParagraph"/>
         <w:ind w:left="1080"/>
       </w:pPr>
-      <w:proofErr w:type="spellStart"/>
-      <w:r>
-        <w:t>Sourcetree</w:t>
-      </w:r>
-      <w:proofErr w:type="spellEnd"/>
-      <w:r>
-        <w:t xml:space="preserve">: </w:t>
+      <w:r>
+        <w:t xml:space="preserve">Sourcetree: </w:t>
       </w:r>
       <w:r>
         <w:t xml:space="preserve">completely </w:t>
@@ -556,15 +546,7 @@
         <w:pStyle w:val="ListParagraph"/>
       </w:pPr>
       <w:r>
-        <w:t xml:space="preserve">&gt;git config --global </w:t>
-      </w:r>
-      <w:proofErr w:type="spellStart"/>
-      <w:r>
-        <w:t>user.email</w:t>
-      </w:r>
-      <w:proofErr w:type="spellEnd"/>
-      <w:r>
-        <w:t xml:space="preserve"> </w:t>
+        <w:t xml:space="preserve">&gt;git config --global user.email </w:t>
       </w:r>
       <w:hyperlink r:id="rId10" w:history="1">
         <w:r>
@@ -610,13 +592,8 @@
         <w:pStyle w:val="ListParagraph"/>
       </w:pPr>
       <w:r>
-        <w:t xml:space="preserve">&gt;git config --global </w:t>
-      </w:r>
-      <w:proofErr w:type="spellStart"/>
-      <w:r>
-        <w:t>core.editor</w:t>
-      </w:r>
-      <w:proofErr w:type="spellEnd"/>
+        <w:t>&gt;git config --global core.editor</w:t>
+      </w:r>
       <w:r>
         <w:t xml:space="preserve"> “code --wait”   // to set default editor</w:t>
       </w:r>
@@ -647,39 +624,15 @@
         <w:pStyle w:val="ListParagraph"/>
       </w:pPr>
       <w:r>
-        <w:t xml:space="preserve">In </w:t>
-      </w:r>
-      <w:proofErr w:type="spellStart"/>
-      <w:r>
-        <w:t>windos</w:t>
-      </w:r>
-      <w:proofErr w:type="spellEnd"/>
-      <w:r>
-        <w:t xml:space="preserve"> : \r (carriage return) and \n (line feed)</w:t>
-      </w:r>
-    </w:p>
-    <w:p>
-      <w:pPr>
-        <w:pStyle w:val="ListParagraph"/>
-      </w:pPr>
-      <w:r>
-        <w:t xml:space="preserve">&gt;git config --global </w:t>
-      </w:r>
-      <w:proofErr w:type="spellStart"/>
-      <w:r>
-        <w:t>core.autocrlf</w:t>
-      </w:r>
-      <w:proofErr w:type="spellEnd"/>
-      <w:r>
-        <w:t xml:space="preserve"> true  //mac/</w:t>
-      </w:r>
-      <w:proofErr w:type="spellStart"/>
-      <w:r>
-        <w:t>linix</w:t>
-      </w:r>
-      <w:proofErr w:type="spellEnd"/>
-      <w:r>
-        <w:t xml:space="preserve">  use input</w:t>
+        <w:t>In windos : \r (carriage return) and \n (line feed)</w:t>
+      </w:r>
+    </w:p>
+    <w:p>
+      <w:pPr>
+        <w:pStyle w:val="ListParagraph"/>
+      </w:pPr>
+      <w:r>
+        <w:t>&gt;git config --global core.autocrlf true  //mac/linix  use input</w:t>
       </w:r>
     </w:p>
     <w:p>
@@ -901,13 +854,8 @@
           <w:numId w:val="1"/>
         </w:numPr>
       </w:pPr>
-      <w:proofErr w:type="spellStart"/>
-      <w:r>
-        <w:t>Seting</w:t>
-      </w:r>
-      <w:proofErr w:type="spellEnd"/>
-      <w:r>
-        <w:t xml:space="preserve"> of GitHub</w:t>
+      <w:r>
+        <w:t>Seting of GitHub</w:t>
       </w:r>
     </w:p>
     <w:p>
@@ -1015,19 +963,8 @@
           <w:sz w:val="16"/>
           <w:szCs w:val="16"/>
         </w:rPr>
-        <w:t xml:space="preserve">git </w:t>
-      </w:r>
-      <w:proofErr w:type="spellStart"/>
-      <w:r>
-        <w:rPr>
-          <w:rFonts w:ascii="Consolas" w:eastAsia="Times New Roman" w:hAnsi="Consolas" w:cs="Courier New"/>
-          <w:color w:val="24292F"/>
-          <w:sz w:val="16"/>
-          <w:szCs w:val="16"/>
-        </w:rPr>
-        <w:t>init</w:t>
-      </w:r>
-      <w:proofErr w:type="spellEnd"/>
+        <w:t>git init</w:t>
+      </w:r>
     </w:p>
     <w:p>
       <w:pPr>
@@ -1753,25 +1690,7 @@
           <w:sz w:val="22"/>
           <w:szCs w:val="22"/>
         </w:rPr>
-        <w:t xml:space="preserve">We can create </w:t>
-      </w:r>
-      <w:proofErr w:type="spellStart"/>
-      <w:r>
-        <w:rPr>
-          <w:rFonts w:asciiTheme="minorHAnsi" w:eastAsiaTheme="minorHAnsi" w:hAnsiTheme="minorHAnsi"/>
-          <w:sz w:val="22"/>
-          <w:szCs w:val="22"/>
-        </w:rPr>
-        <w:t>any where</w:t>
-      </w:r>
-      <w:proofErr w:type="spellEnd"/>
-      <w:r>
-        <w:rPr>
-          <w:rFonts w:asciiTheme="minorHAnsi" w:eastAsiaTheme="minorHAnsi" w:hAnsiTheme="minorHAnsi"/>
-          <w:sz w:val="22"/>
-          <w:szCs w:val="22"/>
-        </w:rPr>
-        <w:t xml:space="preserve"> in the directory</w:t>
+        <w:t>We can create any where in the directory</w:t>
       </w:r>
     </w:p>
     <w:p>
@@ -1791,25 +1710,7 @@
           <w:sz w:val="22"/>
           <w:szCs w:val="22"/>
         </w:rPr>
-        <w:t xml:space="preserve">&gt;&gt; </w:t>
-      </w:r>
-      <w:proofErr w:type="spellStart"/>
-      <w:r>
-        <w:rPr>
-          <w:rFonts w:asciiTheme="minorHAnsi" w:eastAsiaTheme="minorHAnsi" w:hAnsiTheme="minorHAnsi"/>
-          <w:sz w:val="22"/>
-          <w:szCs w:val="22"/>
-        </w:rPr>
-        <w:t>mkdir</w:t>
-      </w:r>
-      <w:proofErr w:type="spellEnd"/>
-      <w:r>
-        <w:rPr>
-          <w:rFonts w:asciiTheme="minorHAnsi" w:eastAsiaTheme="minorHAnsi" w:hAnsiTheme="minorHAnsi"/>
-          <w:sz w:val="22"/>
-          <w:szCs w:val="22"/>
-        </w:rPr>
-        <w:t xml:space="preserve"> Moon</w:t>
+        <w:t>&gt;&gt; mkdir Moon</w:t>
       </w:r>
     </w:p>
     <w:p>
@@ -1849,18 +1750,8 @@
           <w:sz w:val="22"/>
           <w:szCs w:val="22"/>
         </w:rPr>
-        <w:t xml:space="preserve">&gt;&gt; git </w:t>
-      </w:r>
-      <w:proofErr w:type="spellStart"/>
-      <w:r>
-        <w:rPr>
-          <w:rFonts w:asciiTheme="minorHAnsi" w:eastAsiaTheme="minorHAnsi" w:hAnsiTheme="minorHAnsi"/>
-          <w:sz w:val="22"/>
-          <w:szCs w:val="22"/>
-        </w:rPr>
-        <w:t>init</w:t>
-      </w:r>
-      <w:proofErr w:type="spellEnd"/>
+        <w:t>&gt;&gt; git init</w:t>
+      </w:r>
     </w:p>
     <w:p>
       <w:pPr>
@@ -2144,7 +2035,7 @@
                 <v:shape id="_x0000_i1040" type="#_x0000_t75" style="width:71pt;height:79pt" o:ole="">
                   <v:imagedata r:id="rId15" o:title=""/>
                 </v:shape>
-                <o:OLEObject Type="Embed" ProgID="PBrush" ShapeID="_x0000_i1040" DrawAspect="Content" ObjectID="_1696104322" r:id="rId16"/>
+                <o:OLEObject Type="Embed" ProgID="PBrush" ShapeID="_x0000_i1040" DrawAspect="Content" ObjectID="_1696106194" r:id="rId16"/>
               </w:object>
             </w:r>
           </w:p>
@@ -2251,18 +2142,8 @@
           <w:sz w:val="22"/>
           <w:szCs w:val="22"/>
         </w:rPr>
-        <w:t xml:space="preserve">// to show all needs to add the </w:t>
-      </w:r>
-      <w:proofErr w:type="spellStart"/>
-      <w:r>
-        <w:rPr>
-          <w:rFonts w:asciiTheme="minorHAnsi" w:eastAsiaTheme="minorHAnsi" w:hAnsiTheme="minorHAnsi"/>
-          <w:sz w:val="22"/>
-          <w:szCs w:val="22"/>
-        </w:rPr>
-        <w:t>fils</w:t>
-      </w:r>
-      <w:proofErr w:type="spellEnd"/>
+        <w:t>// to show all needs to add the fils</w:t>
+      </w:r>
     </w:p>
     <w:p>
       <w:pPr>
@@ -2682,6 +2563,233 @@
           <w:szCs w:val="22"/>
         </w:rPr>
         <w:t>add mai.js // creating</w:t>
+      </w:r>
+    </w:p>
+    <w:p>
+      <w:pPr>
+        <w:pStyle w:val="NormalWeb"/>
+        <w:spacing w:before="0" w:beforeAutospacing="0" w:after="0" w:afterAutospacing="0"/>
+        <w:ind w:left="720"/>
+        <w:rPr>
+          <w:rFonts w:asciiTheme="minorHAnsi" w:eastAsiaTheme="minorHAnsi" w:hAnsiTheme="minorHAnsi"/>
+          <w:sz w:val="22"/>
+          <w:szCs w:val="22"/>
+        </w:rPr>
+      </w:pPr>
+      <w:r>
+        <w:rPr>
+          <w:rFonts w:asciiTheme="minorHAnsi" w:eastAsiaTheme="minorHAnsi" w:hAnsiTheme="minorHAnsi"/>
+          <w:sz w:val="22"/>
+          <w:szCs w:val="22"/>
+        </w:rPr>
+        <w:t>//single command</w:t>
+      </w:r>
+    </w:p>
+    <w:p>
+      <w:pPr>
+        <w:pStyle w:val="NormalWeb"/>
+        <w:spacing w:before="0" w:beforeAutospacing="0" w:after="0" w:afterAutospacing="0"/>
+        <w:ind w:left="720"/>
+        <w:rPr>
+          <w:rFonts w:asciiTheme="minorHAnsi" w:eastAsiaTheme="minorHAnsi" w:hAnsiTheme="minorHAnsi"/>
+          <w:sz w:val="22"/>
+          <w:szCs w:val="22"/>
+        </w:rPr>
+      </w:pPr>
+      <w:r>
+        <w:rPr>
+          <w:rFonts w:asciiTheme="minorHAnsi" w:eastAsiaTheme="minorHAnsi" w:hAnsiTheme="minorHAnsi"/>
+          <w:sz w:val="22"/>
+          <w:szCs w:val="22"/>
+        </w:rPr>
+        <w:t>&gt;&gt; git mv file1.txt main.js</w:t>
+      </w:r>
+    </w:p>
+    <w:p>
+      <w:pPr>
+        <w:pStyle w:val="NormalWeb"/>
+        <w:spacing w:before="0" w:beforeAutospacing="0" w:after="0" w:afterAutospacing="0"/>
+        <w:ind w:left="720"/>
+        <w:rPr>
+          <w:rFonts w:asciiTheme="minorHAnsi" w:eastAsiaTheme="minorHAnsi" w:hAnsiTheme="minorHAnsi"/>
+          <w:sz w:val="22"/>
+          <w:szCs w:val="22"/>
+        </w:rPr>
+      </w:pPr>
+      <w:r>
+        <w:rPr>
+          <w:rFonts w:asciiTheme="minorHAnsi" w:eastAsiaTheme="minorHAnsi" w:hAnsiTheme="minorHAnsi"/>
+          <w:sz w:val="22"/>
+          <w:szCs w:val="22"/>
+        </w:rPr>
+        <w:t>//commit</w:t>
+      </w:r>
+    </w:p>
+    <w:p>
+      <w:pPr>
+        <w:pStyle w:val="NormalWeb"/>
+        <w:spacing w:before="0" w:beforeAutospacing="0" w:after="0" w:afterAutospacing="0"/>
+        <w:ind w:left="720"/>
+        <w:rPr>
+          <w:rFonts w:asciiTheme="minorHAnsi" w:eastAsiaTheme="minorHAnsi" w:hAnsiTheme="minorHAnsi"/>
+          <w:sz w:val="22"/>
+          <w:szCs w:val="22"/>
+        </w:rPr>
+      </w:pPr>
+      <w:r>
+        <w:rPr>
+          <w:rFonts w:asciiTheme="minorHAnsi" w:eastAsiaTheme="minorHAnsi" w:hAnsiTheme="minorHAnsi"/>
+          <w:sz w:val="22"/>
+          <w:szCs w:val="22"/>
+        </w:rPr>
+        <w:t>&gt;&gt; git commit -m “Refactor code.”</w:t>
+      </w:r>
+    </w:p>
+    <w:p>
+      <w:pPr>
+        <w:pStyle w:val="NormalWeb"/>
+        <w:spacing w:before="0" w:beforeAutospacing="0" w:after="0" w:afterAutospacing="0"/>
+        <w:ind w:left="720"/>
+        <w:rPr>
+          <w:rFonts w:asciiTheme="minorHAnsi" w:eastAsiaTheme="minorHAnsi" w:hAnsiTheme="minorHAnsi"/>
+          <w:sz w:val="22"/>
+          <w:szCs w:val="22"/>
+        </w:rPr>
+      </w:pPr>
+    </w:p>
+    <w:p>
+      <w:pPr>
+        <w:pStyle w:val="NormalWeb"/>
+        <w:numPr>
+          <w:ilvl w:val="0"/>
+          <w:numId w:val="7"/>
+        </w:numPr>
+        <w:spacing w:before="0" w:beforeAutospacing="0" w:after="0" w:afterAutospacing="0"/>
+        <w:rPr>
+          <w:rFonts w:asciiTheme="minorHAnsi" w:eastAsiaTheme="minorHAnsi" w:hAnsiTheme="minorHAnsi"/>
+          <w:sz w:val="22"/>
+          <w:szCs w:val="22"/>
+        </w:rPr>
+      </w:pPr>
+      <w:r>
+        <w:rPr>
+          <w:rFonts w:asciiTheme="minorHAnsi" w:eastAsiaTheme="minorHAnsi" w:hAnsiTheme="minorHAnsi"/>
+          <w:sz w:val="22"/>
+          <w:szCs w:val="22"/>
+        </w:rPr>
+        <w:t>Ignoring files</w:t>
+      </w:r>
+    </w:p>
+    <w:p>
+      <w:pPr>
+        <w:pStyle w:val="NormalWeb"/>
+        <w:spacing w:before="0" w:beforeAutospacing="0" w:after="0" w:afterAutospacing="0"/>
+        <w:ind w:left="720"/>
+        <w:rPr>
+          <w:rFonts w:asciiTheme="minorHAnsi" w:eastAsiaTheme="minorHAnsi" w:hAnsiTheme="minorHAnsi"/>
+          <w:sz w:val="22"/>
+          <w:szCs w:val="22"/>
+        </w:rPr>
+      </w:pPr>
+      <w:r>
+        <w:rPr>
+          <w:rFonts w:asciiTheme="minorHAnsi" w:eastAsiaTheme="minorHAnsi" w:hAnsiTheme="minorHAnsi"/>
+          <w:sz w:val="22"/>
+          <w:szCs w:val="22"/>
+        </w:rPr>
+        <w:t xml:space="preserve">&gt;&gt; </w:t>
+      </w:r>
+      <w:r>
+        <w:rPr>
+          <w:rFonts w:asciiTheme="minorHAnsi" w:eastAsiaTheme="minorHAnsi" w:hAnsiTheme="minorHAnsi"/>
+          <w:sz w:val="22"/>
+          <w:szCs w:val="22"/>
+        </w:rPr>
+        <w:t xml:space="preserve">echo logs/ &gt; </w:t>
+      </w:r>
+      <w:r>
+        <w:rPr>
+          <w:rFonts w:asciiTheme="minorHAnsi" w:eastAsiaTheme="minorHAnsi" w:hAnsiTheme="minorHAnsi"/>
+          <w:sz w:val="22"/>
+          <w:szCs w:val="22"/>
+        </w:rPr>
+        <w:t>.git</w:t>
+      </w:r>
+      <w:r>
+        <w:rPr>
+          <w:rFonts w:asciiTheme="minorHAnsi" w:eastAsiaTheme="minorHAnsi" w:hAnsiTheme="minorHAnsi"/>
+          <w:sz w:val="22"/>
+          <w:szCs w:val="22"/>
+        </w:rPr>
+        <w:t>ignore</w:t>
+      </w:r>
+    </w:p>
+    <w:p>
+      <w:pPr>
+        <w:pStyle w:val="NormalWeb"/>
+        <w:spacing w:before="0" w:beforeAutospacing="0" w:after="0" w:afterAutospacing="0"/>
+        <w:ind w:left="720"/>
+        <w:rPr>
+          <w:rFonts w:asciiTheme="minorHAnsi" w:eastAsiaTheme="minorHAnsi" w:hAnsiTheme="minorHAnsi"/>
+          <w:sz w:val="22"/>
+          <w:szCs w:val="22"/>
+        </w:rPr>
+      </w:pPr>
+      <w:r>
+        <w:rPr>
+          <w:rFonts w:asciiTheme="minorHAnsi" w:eastAsiaTheme="minorHAnsi" w:hAnsiTheme="minorHAnsi"/>
+          <w:sz w:val="22"/>
+          <w:szCs w:val="22"/>
+        </w:rPr>
+        <w:t xml:space="preserve">&gt;&gt; </w:t>
+      </w:r>
+      <w:r>
+        <w:rPr>
+          <w:rFonts w:asciiTheme="minorHAnsi" w:eastAsiaTheme="minorHAnsi" w:hAnsiTheme="minorHAnsi"/>
+          <w:sz w:val="22"/>
+          <w:szCs w:val="22"/>
+        </w:rPr>
+        <w:t>echo logs/ &gt; .gitignore</w:t>
+      </w:r>
+    </w:p>
+    <w:p>
+      <w:pPr>
+        <w:pStyle w:val="NormalWeb"/>
+        <w:spacing w:before="0" w:beforeAutospacing="0" w:after="0" w:afterAutospacing="0"/>
+        <w:ind w:left="720"/>
+        <w:rPr>
+          <w:rFonts w:asciiTheme="minorHAnsi" w:eastAsiaTheme="minorHAnsi" w:hAnsiTheme="minorHAnsi"/>
+          <w:sz w:val="22"/>
+          <w:szCs w:val="22"/>
+        </w:rPr>
+      </w:pPr>
+      <w:r>
+        <w:rPr>
+          <w:rFonts w:asciiTheme="minorHAnsi" w:eastAsiaTheme="minorHAnsi" w:hAnsiTheme="minorHAnsi"/>
+          <w:sz w:val="22"/>
+          <w:szCs w:val="22"/>
+        </w:rPr>
+        <w:t>&gt;&gt; git add .gitignore  // add to staging are</w:t>
+      </w:r>
+    </w:p>
+    <w:p>
+      <w:pPr>
+        <w:pStyle w:val="NormalWeb"/>
+        <w:spacing w:before="0" w:beforeAutospacing="0" w:after="0" w:afterAutospacing="0"/>
+        <w:ind w:left="720"/>
+        <w:rPr>
+          <w:rFonts w:asciiTheme="minorHAnsi" w:eastAsiaTheme="minorHAnsi" w:hAnsiTheme="minorHAnsi"/>
+          <w:sz w:val="22"/>
+          <w:szCs w:val="22"/>
+        </w:rPr>
+      </w:pPr>
+      <w:r>
+        <w:rPr>
+          <w:rFonts w:asciiTheme="minorHAnsi" w:eastAsiaTheme="minorHAnsi" w:hAnsiTheme="minorHAnsi"/>
+          <w:sz w:val="22"/>
+          <w:szCs w:val="22"/>
+        </w:rPr>
+        <w:t>&gt;&gt;git commit -m “ ignoring files”</w:t>
       </w:r>
     </w:p>
     <w:p>

</xml_diff>